<commit_message>
Update files in repo
</commit_message>
<xml_diff>
--- a/Pandas Read Me.docx
+++ b/Pandas Read Me.docx
@@ -65,6 +65,7 @@
         <w:pStyle w:val="PlainText"/>
         <w:rPr>
           <w:rFonts w:ascii="Courier New" w:hAnsi="Courier New" w:cs="Courier New"/>
+          <w:color w:val="FF0000"/>
         </w:rPr>
       </w:pPr>
       <w:r>
@@ -73,26 +74,58 @@
         </w:rPr>
         <w:t>1. Create a new repository for this project called `pandas-challenge`. **Do not add this homework to an existing repository**.</w:t>
       </w:r>
-    </w:p>
-    <w:p>
-      <w:pPr>
-        <w:pStyle w:val="PlainText"/>
-        <w:rPr>
-          <w:rFonts w:ascii="Courier New" w:hAnsi="Courier New" w:cs="Courier New"/>
-        </w:rPr>
-      </w:pPr>
-      <w:r>
-        <w:rPr>
-          <w:rFonts w:ascii="Courier New" w:hAnsi="Courier New" w:cs="Courier New"/>
-        </w:rPr>
-        <w:t>2. Clone the new repository to your computer.</w:t>
-      </w:r>
-    </w:p>
-    <w:p>
-      <w:pPr>
-        <w:pStyle w:val="PlainText"/>
-        <w:rPr>
-          <w:rFonts w:ascii="Courier New" w:hAnsi="Courier New" w:cs="Courier New"/>
+      <w:r>
+        <w:rPr>
+          <w:rFonts w:ascii="Courier New" w:hAnsi="Courier New" w:cs="Courier New"/>
+        </w:rPr>
+        <w:t xml:space="preserve"> </w:t>
+      </w:r>
+      <w:r>
+        <w:rPr>
+          <w:rFonts w:ascii="Courier New" w:hAnsi="Courier New" w:cs="Courier New"/>
+          <w:color w:val="FF0000"/>
+        </w:rPr>
+        <w:t xml:space="preserve">Done </w:t>
+      </w:r>
+    </w:p>
+    <w:p>
+      <w:pPr>
+        <w:pStyle w:val="PlainText"/>
+        <w:rPr>
+          <w:rFonts w:ascii="Courier New" w:hAnsi="Courier New" w:cs="Courier New"/>
+          <w:color w:val="FF0000"/>
+        </w:rPr>
+      </w:pPr>
+      <w:r>
+        <w:rPr>
+          <w:rFonts w:ascii="Courier New" w:hAnsi="Courier New" w:cs="Courier New"/>
+        </w:rPr>
+        <w:t xml:space="preserve">2. Clone the new repository to your </w:t>
+      </w:r>
+      <w:proofErr w:type="spellStart"/>
+      <w:proofErr w:type="gramStart"/>
+      <w:r>
+        <w:rPr>
+          <w:rFonts w:ascii="Courier New" w:hAnsi="Courier New" w:cs="Courier New"/>
+        </w:rPr>
+        <w:t>computer.</w:t>
+      </w:r>
+      <w:r>
+        <w:rPr>
+          <w:rFonts w:ascii="Courier New" w:hAnsi="Courier New" w:cs="Courier New"/>
+          <w:color w:val="FF0000"/>
+        </w:rPr>
+        <w:t>Done</w:t>
+      </w:r>
+      <w:proofErr w:type="spellEnd"/>
+      <w:proofErr w:type="gramEnd"/>
+    </w:p>
+    <w:p>
+      <w:pPr>
+        <w:pStyle w:val="PlainText"/>
+        <w:rPr>
+          <w:rFonts w:ascii="Courier New" w:hAnsi="Courier New" w:cs="Courier New"/>
+          <w:color w:val="FF0000"/>
         </w:rPr>
       </w:pPr>
       <w:r>
@@ -143,6 +176,30 @@
         </w:rPr>
         <w:t>**.</w:t>
       </w:r>
+      <w:r>
+        <w:rPr>
+          <w:rFonts w:ascii="Courier New" w:hAnsi="Courier New" w:cs="Courier New"/>
+        </w:rPr>
+        <w:t xml:space="preserve"> </w:t>
+      </w:r>
+      <w:r>
+        <w:rPr>
+          <w:rFonts w:ascii="Courier New" w:hAnsi="Courier New" w:cs="Courier New"/>
+          <w:color w:val="FF0000"/>
+        </w:rPr>
+        <w:t xml:space="preserve">I chose </w:t>
+      </w:r>
+      <w:proofErr w:type="spellStart"/>
+      <w:proofErr w:type="gramStart"/>
+      <w:r>
+        <w:rPr>
+          <w:rFonts w:ascii="Courier New" w:hAnsi="Courier New" w:cs="Courier New"/>
+          <w:color w:val="FF0000"/>
+        </w:rPr>
+        <w:t>PyCitySchools</w:t>
+      </w:r>
+      <w:proofErr w:type="spellEnd"/>
+      <w:proofErr w:type="gramEnd"/>
     </w:p>
     <w:p>
       <w:pPr>
@@ -6425,6 +6482,158 @@
           <w:rFonts w:ascii="Courier New" w:hAnsi="Courier New" w:cs="Courier New"/>
         </w:rPr>
       </w:pPr>
+    </w:p>
+    <w:p>
+      <w:pPr>
+        <w:pStyle w:val="PlainText"/>
+        <w:rPr>
+          <w:rFonts w:ascii="Courier New" w:hAnsi="Courier New" w:cs="Courier New"/>
+        </w:rPr>
+      </w:pPr>
+    </w:p>
+    <w:p>
+      <w:pPr>
+        <w:pStyle w:val="PlainText"/>
+        <w:rPr>
+          <w:rFonts w:ascii="Courier New" w:hAnsi="Courier New" w:cs="Courier New"/>
+        </w:rPr>
+      </w:pPr>
+    </w:p>
+    <w:p>
+      <w:pPr>
+        <w:pStyle w:val="PlainText"/>
+        <w:rPr>
+          <w:rFonts w:ascii="Courier New" w:hAnsi="Courier New" w:cs="Courier New"/>
+        </w:rPr>
+      </w:pPr>
+    </w:p>
+    <w:p>
+      <w:pPr>
+        <w:pStyle w:val="PlainText"/>
+        <w:rPr>
+          <w:rFonts w:ascii="Courier New" w:hAnsi="Courier New" w:cs="Courier New"/>
+        </w:rPr>
+      </w:pPr>
+    </w:p>
+    <w:p>
+      <w:pPr>
+        <w:pStyle w:val="PlainText"/>
+        <w:rPr>
+          <w:rFonts w:ascii="Courier New" w:hAnsi="Courier New" w:cs="Courier New"/>
+        </w:rPr>
+      </w:pPr>
+    </w:p>
+    <w:p>
+      <w:pPr>
+        <w:pStyle w:val="PlainText"/>
+        <w:rPr>
+          <w:rFonts w:ascii="Courier New" w:hAnsi="Courier New" w:cs="Courier New"/>
+        </w:rPr>
+      </w:pPr>
+    </w:p>
+    <w:p>
+      <w:pPr>
+        <w:pStyle w:val="PlainText"/>
+        <w:rPr>
+          <w:rFonts w:ascii="Courier New" w:hAnsi="Courier New" w:cs="Courier New"/>
+        </w:rPr>
+      </w:pPr>
+    </w:p>
+    <w:p>
+      <w:pPr>
+        <w:pStyle w:val="PlainText"/>
+        <w:rPr>
+          <w:rFonts w:ascii="Courier New" w:hAnsi="Courier New" w:cs="Courier New"/>
+        </w:rPr>
+      </w:pPr>
+    </w:p>
+    <w:p>
+      <w:pPr>
+        <w:pStyle w:val="PlainText"/>
+        <w:rPr>
+          <w:rFonts w:ascii="Courier New" w:hAnsi="Courier New" w:cs="Courier New"/>
+        </w:rPr>
+      </w:pPr>
+    </w:p>
+    <w:p>
+      <w:pPr>
+        <w:pStyle w:val="PlainText"/>
+        <w:rPr>
+          <w:rFonts w:ascii="Courier New" w:hAnsi="Courier New" w:cs="Courier New"/>
+        </w:rPr>
+      </w:pPr>
+    </w:p>
+    <w:p>
+      <w:pPr>
+        <w:pStyle w:val="PlainText"/>
+        <w:rPr>
+          <w:rFonts w:ascii="Courier New" w:hAnsi="Courier New" w:cs="Courier New"/>
+        </w:rPr>
+      </w:pPr>
+    </w:p>
+    <w:p>
+      <w:pPr>
+        <w:pStyle w:val="PlainText"/>
+        <w:rPr>
+          <w:rFonts w:ascii="Courier New" w:hAnsi="Courier New" w:cs="Courier New"/>
+        </w:rPr>
+      </w:pPr>
+    </w:p>
+    <w:p>
+      <w:pPr>
+        <w:pStyle w:val="PlainText"/>
+        <w:rPr>
+          <w:rFonts w:ascii="Courier New" w:hAnsi="Courier New" w:cs="Courier New"/>
+        </w:rPr>
+      </w:pPr>
+    </w:p>
+    <w:p>
+      <w:pPr>
+        <w:pStyle w:val="PlainText"/>
+        <w:rPr>
+          <w:rFonts w:ascii="Courier New" w:hAnsi="Courier New" w:cs="Courier New"/>
+        </w:rPr>
+      </w:pPr>
+    </w:p>
+    <w:p>
+      <w:pPr>
+        <w:pStyle w:val="PlainText"/>
+        <w:rPr>
+          <w:rFonts w:ascii="Courier New" w:hAnsi="Courier New" w:cs="Courier New"/>
+        </w:rPr>
+      </w:pPr>
+    </w:p>
+    <w:p>
+      <w:pPr>
+        <w:pStyle w:val="PlainText"/>
+        <w:rPr>
+          <w:rFonts w:ascii="Courier New" w:hAnsi="Courier New" w:cs="Courier New"/>
+        </w:rPr>
+      </w:pPr>
+    </w:p>
+    <w:p>
+      <w:pPr>
+        <w:pStyle w:val="PlainText"/>
+        <w:rPr>
+          <w:rFonts w:ascii="Courier New" w:hAnsi="Courier New" w:cs="Courier New"/>
+        </w:rPr>
+      </w:pPr>
+    </w:p>
+    <w:p>
+      <w:pPr>
+        <w:pStyle w:val="PlainText"/>
+        <w:rPr>
+          <w:rFonts w:ascii="Courier New" w:hAnsi="Courier New" w:cs="Courier New"/>
+        </w:rPr>
+      </w:pPr>
+    </w:p>
+    <w:p>
+      <w:pPr>
+        <w:pStyle w:val="PlainText"/>
+        <w:rPr>
+          <w:rFonts w:ascii="Courier New" w:hAnsi="Courier New" w:cs="Courier New"/>
+        </w:rPr>
+      </w:pPr>
       <w:bookmarkStart w:id="1" w:name="_Hlk75371402"/>
     </w:p>
     <w:p>
@@ -6443,6 +6652,7 @@
           <w:b/>
           <w:bCs/>
         </w:rPr>
+        <w:lastRenderedPageBreak/>
         <w:t>Need to complete **one of two** (not both)</w:t>
       </w:r>
     </w:p>
@@ -6716,7 +6926,6 @@
         <w:rPr>
           <w:rFonts w:ascii="Courier New" w:hAnsi="Courier New" w:cs="Courier New"/>
         </w:rPr>
-        <w:lastRenderedPageBreak/>
         <w:t xml:space="preserve">as well as various information on the schools they </w:t>
       </w:r>
       <w:proofErr w:type="gramStart"/>
@@ -7162,6 +7371,7 @@
         <w:rPr>
           <w:rFonts w:ascii="Courier New" w:hAnsi="Courier New" w:cs="Courier New"/>
         </w:rPr>
+        <w:lastRenderedPageBreak/>
         <w:t>Total Students</w:t>
       </w:r>
     </w:p>
@@ -7408,639 +7618,639 @@
         <w:rPr>
           <w:rFonts w:ascii="Courier New" w:hAnsi="Courier New" w:cs="Courier New"/>
         </w:rPr>
+        <w:t>% Passing Math (The percentage of students that passed math.)</w:t>
+      </w:r>
+    </w:p>
+    <w:p>
+      <w:pPr>
+        <w:pStyle w:val="PlainText"/>
+        <w:rPr>
+          <w:rFonts w:ascii="Courier New" w:hAnsi="Courier New" w:cs="Courier New"/>
+        </w:rPr>
+      </w:pPr>
+      <w:r>
+        <w:rPr>
+          <w:rFonts w:ascii="Courier New" w:hAnsi="Courier New" w:cs="Courier New"/>
+        </w:rPr>
+        <w:t>% Passing Reading (The percentage of students that passed reading.)</w:t>
+      </w:r>
+    </w:p>
+    <w:p>
+      <w:pPr>
+        <w:pStyle w:val="PlainText"/>
+        <w:rPr>
+          <w:rFonts w:ascii="Courier New" w:hAnsi="Courier New" w:cs="Courier New"/>
+        </w:rPr>
+      </w:pPr>
+      <w:r>
+        <w:rPr>
+          <w:rFonts w:ascii="Courier New" w:hAnsi="Courier New" w:cs="Courier New"/>
+        </w:rPr>
+        <w:t>% Overall Passing (The percentage of students that passed math **and** reading.)</w:t>
+      </w:r>
+    </w:p>
+    <w:p>
+      <w:pPr>
+        <w:pStyle w:val="PlainText"/>
+        <w:rPr>
+          <w:rFonts w:ascii="Courier New" w:hAnsi="Courier New" w:cs="Courier New"/>
+        </w:rPr>
+      </w:pPr>
+      <w:r>
+        <w:rPr>
+          <w:rFonts w:ascii="Courier New" w:hAnsi="Courier New" w:cs="Courier New"/>
+        </w:rPr>
+        <w:t>Math Scores by Grade\*\*</w:t>
+      </w:r>
+    </w:p>
+    <w:p>
+      <w:pPr>
+        <w:pStyle w:val="PlainText"/>
+        <w:rPr>
+          <w:rFonts w:ascii="Courier New" w:hAnsi="Courier New" w:cs="Courier New"/>
+        </w:rPr>
+      </w:pPr>
+      <w:r>
+        <w:rPr>
+          <w:rFonts w:ascii="Courier New" w:hAnsi="Courier New" w:cs="Courier New"/>
+        </w:rPr>
+        <w:t>Create a table that lists the average Math Score for students of each grade level (9th, 10th, 11th, 12th) at each school.</w:t>
+      </w:r>
+    </w:p>
+    <w:p>
+      <w:pPr>
+        <w:pStyle w:val="PlainText"/>
+        <w:rPr>
+          <w:rFonts w:ascii="Courier New" w:hAnsi="Courier New" w:cs="Courier New"/>
+        </w:rPr>
+      </w:pPr>
+      <w:r>
+        <w:rPr>
+          <w:rFonts w:ascii="Courier New" w:hAnsi="Courier New" w:cs="Courier New"/>
+        </w:rPr>
+        <w:t>Reading Scores by Grade</w:t>
+      </w:r>
+    </w:p>
+    <w:p>
+      <w:pPr>
+        <w:pStyle w:val="PlainText"/>
+        <w:rPr>
+          <w:rFonts w:ascii="Courier New" w:hAnsi="Courier New" w:cs="Courier New"/>
+        </w:rPr>
+      </w:pPr>
+      <w:r>
+        <w:rPr>
+          <w:rFonts w:ascii="Courier New" w:hAnsi="Courier New" w:cs="Courier New"/>
+        </w:rPr>
+        <w:t>Create a table that lists the average Reading Score for students of each grade level (9th, 10th, 11th, 12th) at each school.</w:t>
+      </w:r>
+    </w:p>
+    <w:p>
+      <w:pPr>
+        <w:pStyle w:val="PlainText"/>
+        <w:rPr>
+          <w:rFonts w:ascii="Courier New" w:hAnsi="Courier New" w:cs="Courier New"/>
+        </w:rPr>
+      </w:pPr>
+      <w:r>
+        <w:rPr>
+          <w:rFonts w:ascii="Courier New" w:hAnsi="Courier New" w:cs="Courier New"/>
+        </w:rPr>
+        <w:t>Scores by School Spending</w:t>
+      </w:r>
+    </w:p>
+    <w:p>
+      <w:pPr>
+        <w:pStyle w:val="PlainText"/>
+        <w:rPr>
+          <w:rFonts w:ascii="Courier New" w:hAnsi="Courier New" w:cs="Courier New"/>
+        </w:rPr>
+      </w:pPr>
+      <w:r>
+        <w:rPr>
+          <w:rFonts w:ascii="Courier New" w:hAnsi="Courier New" w:cs="Courier New"/>
+        </w:rPr>
+        <w:t>Create a table that breaks down school performances based on average Spending Ranges (Per Student). Use 4 reasonable bins to group school spending. Include in the table each of the following:</w:t>
+      </w:r>
+    </w:p>
+    <w:p>
+      <w:pPr>
+        <w:pStyle w:val="PlainText"/>
+        <w:rPr>
+          <w:rFonts w:ascii="Courier New" w:hAnsi="Courier New" w:cs="Courier New"/>
+        </w:rPr>
+      </w:pPr>
+      <w:r>
+        <w:rPr>
+          <w:rFonts w:ascii="Courier New" w:hAnsi="Courier New" w:cs="Courier New"/>
+        </w:rPr>
+        <w:t>Average Math Score</w:t>
+      </w:r>
+    </w:p>
+    <w:p>
+      <w:pPr>
+        <w:pStyle w:val="PlainText"/>
+        <w:rPr>
+          <w:rFonts w:ascii="Courier New" w:hAnsi="Courier New" w:cs="Courier New"/>
+        </w:rPr>
+      </w:pPr>
+      <w:r>
+        <w:rPr>
+          <w:rFonts w:ascii="Courier New" w:hAnsi="Courier New" w:cs="Courier New"/>
+        </w:rPr>
+        <w:t>Average Reading Score</w:t>
+      </w:r>
+    </w:p>
+    <w:p>
+      <w:pPr>
+        <w:pStyle w:val="PlainText"/>
+        <w:rPr>
+          <w:rFonts w:ascii="Courier New" w:hAnsi="Courier New" w:cs="Courier New"/>
+        </w:rPr>
+      </w:pPr>
+      <w:r>
+        <w:rPr>
+          <w:rFonts w:ascii="Courier New" w:hAnsi="Courier New" w:cs="Courier New"/>
+        </w:rPr>
+        <w:t>% Passing Math (The percentage of students that passed math.)</w:t>
+      </w:r>
+    </w:p>
+    <w:p>
+      <w:pPr>
+        <w:pStyle w:val="PlainText"/>
+        <w:rPr>
+          <w:rFonts w:ascii="Courier New" w:hAnsi="Courier New" w:cs="Courier New"/>
+        </w:rPr>
+      </w:pPr>
+      <w:r>
+        <w:rPr>
+          <w:rFonts w:ascii="Courier New" w:hAnsi="Courier New" w:cs="Courier New"/>
+        </w:rPr>
+        <w:t>% Passing Reading (The percentage of students that passed reading.)</w:t>
+      </w:r>
+    </w:p>
+    <w:p>
+      <w:pPr>
+        <w:pStyle w:val="PlainText"/>
+        <w:rPr>
+          <w:rFonts w:ascii="Courier New" w:hAnsi="Courier New" w:cs="Courier New"/>
+        </w:rPr>
+      </w:pPr>
+      <w:r>
+        <w:rPr>
+          <w:rFonts w:ascii="Courier New" w:hAnsi="Courier New" w:cs="Courier New"/>
+        </w:rPr>
+        <w:t>% Overall Passing (The percentage of students that passed math **and** reading.)</w:t>
+      </w:r>
+    </w:p>
+    <w:p>
+      <w:pPr>
+        <w:pStyle w:val="PlainText"/>
+        <w:rPr>
+          <w:rFonts w:ascii="Courier New" w:hAnsi="Courier New" w:cs="Courier New"/>
+        </w:rPr>
+      </w:pPr>
+      <w:r>
+        <w:rPr>
+          <w:rFonts w:ascii="Courier New" w:hAnsi="Courier New" w:cs="Courier New"/>
+        </w:rPr>
+        <w:t>Scores by School Size</w:t>
+      </w:r>
+    </w:p>
+    <w:p>
+      <w:pPr>
+        <w:pStyle w:val="PlainText"/>
+        <w:rPr>
+          <w:rFonts w:ascii="Courier New" w:hAnsi="Courier New" w:cs="Courier New"/>
+        </w:rPr>
+      </w:pPr>
+      <w:r>
+        <w:rPr>
+          <w:rFonts w:ascii="Courier New" w:hAnsi="Courier New" w:cs="Courier New"/>
+        </w:rPr>
+        <w:t>Repeat the above breakdown, but this time group schools based on a reasonable approximation of school size (Small, Medium, Large).</w:t>
+      </w:r>
+    </w:p>
+    <w:p>
+      <w:pPr>
+        <w:pStyle w:val="PlainText"/>
+        <w:rPr>
+          <w:rFonts w:ascii="Courier New" w:hAnsi="Courier New" w:cs="Courier New"/>
+        </w:rPr>
+      </w:pPr>
+      <w:r>
+        <w:rPr>
+          <w:rFonts w:ascii="Courier New" w:hAnsi="Courier New" w:cs="Courier New"/>
+        </w:rPr>
+        <w:t>Scores by School Type</w:t>
+      </w:r>
+    </w:p>
+    <w:p>
+      <w:pPr>
+        <w:pStyle w:val="PlainText"/>
+        <w:rPr>
+          <w:rFonts w:ascii="Courier New" w:hAnsi="Courier New" w:cs="Courier New"/>
+        </w:rPr>
+      </w:pPr>
+      <w:r>
+        <w:rPr>
+          <w:rFonts w:ascii="Courier New" w:hAnsi="Courier New" w:cs="Courier New"/>
+        </w:rPr>
+        <w:t>Repeat the above breakdown, but this time group schools based on school type (Charter vs. District).</w:t>
+      </w:r>
+    </w:p>
+    <w:p>
+      <w:pPr>
+        <w:pStyle w:val="PlainText"/>
+        <w:rPr>
+          <w:rFonts w:ascii="Courier New" w:hAnsi="Courier New" w:cs="Courier New"/>
+        </w:rPr>
+      </w:pPr>
+      <w:r>
+        <w:rPr>
+          <w:rFonts w:ascii="Courier New" w:hAnsi="Courier New" w:cs="Courier New"/>
+        </w:rPr>
+        <w:t>As final considerations:</w:t>
+      </w:r>
+    </w:p>
+    <w:p>
+      <w:pPr>
+        <w:pStyle w:val="PlainText"/>
+        <w:rPr>
+          <w:rFonts w:ascii="Courier New" w:hAnsi="Courier New" w:cs="Courier New"/>
+        </w:rPr>
+      </w:pPr>
+      <w:r>
+        <w:rPr>
+          <w:rFonts w:ascii="Courier New" w:hAnsi="Courier New" w:cs="Courier New"/>
+        </w:rPr>
+        <w:t xml:space="preserve">Use the </w:t>
+      </w:r>
+      <w:proofErr w:type="gramStart"/>
+      <w:r>
+        <w:rPr>
+          <w:rFonts w:ascii="Courier New" w:hAnsi="Courier New" w:cs="Courier New"/>
+        </w:rPr>
+        <w:t>pandas</w:t>
+      </w:r>
+      <w:proofErr w:type="gramEnd"/>
+      <w:r>
+        <w:rPr>
+          <w:rFonts w:ascii="Courier New" w:hAnsi="Courier New" w:cs="Courier New"/>
+        </w:rPr>
+        <w:t xml:space="preserve"> library and </w:t>
+      </w:r>
+      <w:proofErr w:type="spellStart"/>
+      <w:r>
+        <w:rPr>
+          <w:rFonts w:ascii="Courier New" w:hAnsi="Courier New" w:cs="Courier New"/>
+        </w:rPr>
+        <w:t>Jupyter</w:t>
+      </w:r>
+      <w:proofErr w:type="spellEnd"/>
+      <w:r>
+        <w:rPr>
+          <w:rFonts w:ascii="Courier New" w:hAnsi="Courier New" w:cs="Courier New"/>
+        </w:rPr>
+        <w:t xml:space="preserve"> Notebook.</w:t>
+      </w:r>
+    </w:p>
+    <w:p>
+      <w:pPr>
+        <w:pStyle w:val="PlainText"/>
+        <w:rPr>
+          <w:rFonts w:ascii="Courier New" w:hAnsi="Courier New" w:cs="Courier New"/>
+        </w:rPr>
+      </w:pPr>
+      <w:r>
+        <w:rPr>
+          <w:rFonts w:ascii="Courier New" w:hAnsi="Courier New" w:cs="Courier New"/>
+        </w:rPr>
+        <w:t xml:space="preserve">submit a link to your </w:t>
+      </w:r>
+      <w:proofErr w:type="spellStart"/>
+      <w:r>
+        <w:rPr>
+          <w:rFonts w:ascii="Courier New" w:hAnsi="Courier New" w:cs="Courier New"/>
+        </w:rPr>
+        <w:t>Github</w:t>
+      </w:r>
+      <w:proofErr w:type="spellEnd"/>
+      <w:r>
+        <w:rPr>
+          <w:rFonts w:ascii="Courier New" w:hAnsi="Courier New" w:cs="Courier New"/>
+        </w:rPr>
+        <w:t xml:space="preserve">/Git Lab repo that contains your </w:t>
+      </w:r>
+      <w:proofErr w:type="spellStart"/>
+      <w:r>
+        <w:rPr>
+          <w:rFonts w:ascii="Courier New" w:hAnsi="Courier New" w:cs="Courier New"/>
+        </w:rPr>
+        <w:t>Jupyter</w:t>
+      </w:r>
+      <w:proofErr w:type="spellEnd"/>
+      <w:r>
+        <w:rPr>
+          <w:rFonts w:ascii="Courier New" w:hAnsi="Courier New" w:cs="Courier New"/>
+        </w:rPr>
+        <w:t xml:space="preserve"> Notebook.</w:t>
+      </w:r>
+    </w:p>
+    <w:p>
+      <w:pPr>
+        <w:pStyle w:val="PlainText"/>
+        <w:rPr>
+          <w:rFonts w:ascii="Courier New" w:hAnsi="Courier New" w:cs="Courier New"/>
+        </w:rPr>
+      </w:pPr>
+      <w:r>
+        <w:rPr>
+          <w:rFonts w:ascii="Courier New" w:hAnsi="Courier New" w:cs="Courier New"/>
+        </w:rPr>
+        <w:t>include a written description of at least two observable trends based on the data.</w:t>
+      </w:r>
+    </w:p>
+    <w:p>
+      <w:pPr>
+        <w:pStyle w:val="PlainText"/>
+        <w:rPr>
+          <w:rFonts w:ascii="Courier New" w:hAnsi="Courier New" w:cs="Courier New"/>
+        </w:rPr>
+      </w:pPr>
+      <w:r>
+        <w:rPr>
+          <w:rFonts w:ascii="Courier New" w:hAnsi="Courier New" w:cs="Courier New"/>
+        </w:rPr>
+        <w:t>Use Example Solution for a reference on expected format.</w:t>
+      </w:r>
+    </w:p>
+    <w:p>
+      <w:pPr>
+        <w:pStyle w:val="PlainText"/>
+        <w:rPr>
+          <w:rFonts w:ascii="Courier New" w:hAnsi="Courier New" w:cs="Courier New"/>
+        </w:rPr>
+      </w:pPr>
+      <w:r>
+        <w:rPr>
+          <w:rFonts w:ascii="Courier New" w:hAnsi="Courier New" w:cs="Courier New"/>
+        </w:rPr>
+        <w:t>Hints and Considerations</w:t>
+      </w:r>
+    </w:p>
+    <w:p>
+      <w:pPr>
+        <w:pStyle w:val="PlainText"/>
+        <w:rPr>
+          <w:rFonts w:ascii="Courier New" w:hAnsi="Courier New" w:cs="Courier New"/>
+        </w:rPr>
+      </w:pPr>
+    </w:p>
+    <w:p>
+      <w:pPr>
+        <w:pStyle w:val="PlainText"/>
+        <w:rPr>
+          <w:rFonts w:ascii="Courier New" w:hAnsi="Courier New" w:cs="Courier New"/>
+        </w:rPr>
+      </w:pPr>
+      <w:r>
+        <w:rPr>
+          <w:rFonts w:ascii="Courier New" w:hAnsi="Courier New" w:cs="Courier New"/>
+        </w:rPr>
         <w:lastRenderedPageBreak/>
-        <w:t>% Passing Math (The percentage of students that passed math.)</w:t>
-      </w:r>
-    </w:p>
-    <w:p>
-      <w:pPr>
-        <w:pStyle w:val="PlainText"/>
-        <w:rPr>
-          <w:rFonts w:ascii="Courier New" w:hAnsi="Courier New" w:cs="Courier New"/>
-        </w:rPr>
-      </w:pPr>
-      <w:r>
-        <w:rPr>
-          <w:rFonts w:ascii="Courier New" w:hAnsi="Courier New" w:cs="Courier New"/>
-        </w:rPr>
-        <w:t>% Passing Reading (The percentage of students that passed reading.)</w:t>
-      </w:r>
-    </w:p>
-    <w:p>
-      <w:pPr>
-        <w:pStyle w:val="PlainText"/>
-        <w:rPr>
-          <w:rFonts w:ascii="Courier New" w:hAnsi="Courier New" w:cs="Courier New"/>
-        </w:rPr>
-      </w:pPr>
-      <w:r>
-        <w:rPr>
-          <w:rFonts w:ascii="Courier New" w:hAnsi="Courier New" w:cs="Courier New"/>
-        </w:rPr>
-        <w:t>% Overall Passing (The percentage of students that passed math **and** reading.)</w:t>
-      </w:r>
-    </w:p>
-    <w:p>
-      <w:pPr>
-        <w:pStyle w:val="PlainText"/>
-        <w:rPr>
-          <w:rFonts w:ascii="Courier New" w:hAnsi="Courier New" w:cs="Courier New"/>
-        </w:rPr>
-      </w:pPr>
-      <w:r>
-        <w:rPr>
-          <w:rFonts w:ascii="Courier New" w:hAnsi="Courier New" w:cs="Courier New"/>
-        </w:rPr>
-        <w:t>Math Scores by Grade\*\*</w:t>
-      </w:r>
-    </w:p>
-    <w:p>
-      <w:pPr>
-        <w:pStyle w:val="PlainText"/>
-        <w:rPr>
-          <w:rFonts w:ascii="Courier New" w:hAnsi="Courier New" w:cs="Courier New"/>
-        </w:rPr>
-      </w:pPr>
-      <w:r>
-        <w:rPr>
-          <w:rFonts w:ascii="Courier New" w:hAnsi="Courier New" w:cs="Courier New"/>
-        </w:rPr>
-        <w:t>Create a table that lists the average Math Score for students of each grade level (9th, 10th, 11th, 12th) at each school.</w:t>
-      </w:r>
-    </w:p>
-    <w:p>
-      <w:pPr>
-        <w:pStyle w:val="PlainText"/>
-        <w:rPr>
-          <w:rFonts w:ascii="Courier New" w:hAnsi="Courier New" w:cs="Courier New"/>
-        </w:rPr>
-      </w:pPr>
-      <w:r>
-        <w:rPr>
-          <w:rFonts w:ascii="Courier New" w:hAnsi="Courier New" w:cs="Courier New"/>
-        </w:rPr>
-        <w:t>Reading Scores by Grade</w:t>
-      </w:r>
-    </w:p>
-    <w:p>
-      <w:pPr>
-        <w:pStyle w:val="PlainText"/>
-        <w:rPr>
-          <w:rFonts w:ascii="Courier New" w:hAnsi="Courier New" w:cs="Courier New"/>
-        </w:rPr>
-      </w:pPr>
-      <w:r>
-        <w:rPr>
-          <w:rFonts w:ascii="Courier New" w:hAnsi="Courier New" w:cs="Courier New"/>
-        </w:rPr>
-        <w:t>Create a table that lists the average Reading Score for students of each grade level (9th, 10th, 11th, 12th) at each school.</w:t>
-      </w:r>
-    </w:p>
-    <w:p>
-      <w:pPr>
-        <w:pStyle w:val="PlainText"/>
-        <w:rPr>
-          <w:rFonts w:ascii="Courier New" w:hAnsi="Courier New" w:cs="Courier New"/>
-        </w:rPr>
-      </w:pPr>
-      <w:r>
-        <w:rPr>
-          <w:rFonts w:ascii="Courier New" w:hAnsi="Courier New" w:cs="Courier New"/>
-        </w:rPr>
-        <w:t>Scores by School Spending</w:t>
-      </w:r>
-    </w:p>
-    <w:p>
-      <w:pPr>
-        <w:pStyle w:val="PlainText"/>
-        <w:rPr>
-          <w:rFonts w:ascii="Courier New" w:hAnsi="Courier New" w:cs="Courier New"/>
-        </w:rPr>
-      </w:pPr>
-      <w:r>
-        <w:rPr>
-          <w:rFonts w:ascii="Courier New" w:hAnsi="Courier New" w:cs="Courier New"/>
-        </w:rPr>
-        <w:t>Create a table that breaks down school performances based on average Spending Ranges (Per Student). Use 4 reasonable bins to group school spending. Include in the table each of the following:</w:t>
-      </w:r>
-    </w:p>
-    <w:p>
-      <w:pPr>
-        <w:pStyle w:val="PlainText"/>
-        <w:rPr>
-          <w:rFonts w:ascii="Courier New" w:hAnsi="Courier New" w:cs="Courier New"/>
-        </w:rPr>
-      </w:pPr>
-      <w:r>
-        <w:rPr>
-          <w:rFonts w:ascii="Courier New" w:hAnsi="Courier New" w:cs="Courier New"/>
-        </w:rPr>
-        <w:t>Average Math Score</w:t>
-      </w:r>
-    </w:p>
-    <w:p>
-      <w:pPr>
-        <w:pStyle w:val="PlainText"/>
-        <w:rPr>
-          <w:rFonts w:ascii="Courier New" w:hAnsi="Courier New" w:cs="Courier New"/>
-        </w:rPr>
-      </w:pPr>
-      <w:r>
-        <w:rPr>
-          <w:rFonts w:ascii="Courier New" w:hAnsi="Courier New" w:cs="Courier New"/>
-        </w:rPr>
-        <w:t>Average Reading Score</w:t>
-      </w:r>
-    </w:p>
-    <w:p>
-      <w:pPr>
-        <w:pStyle w:val="PlainText"/>
-        <w:rPr>
-          <w:rFonts w:ascii="Courier New" w:hAnsi="Courier New" w:cs="Courier New"/>
-        </w:rPr>
-      </w:pPr>
-      <w:r>
-        <w:rPr>
-          <w:rFonts w:ascii="Courier New" w:hAnsi="Courier New" w:cs="Courier New"/>
-        </w:rPr>
-        <w:t>% Passing Math (The percentage of students that passed math.)</w:t>
-      </w:r>
-    </w:p>
-    <w:p>
-      <w:pPr>
-        <w:pStyle w:val="PlainText"/>
-        <w:rPr>
-          <w:rFonts w:ascii="Courier New" w:hAnsi="Courier New" w:cs="Courier New"/>
-        </w:rPr>
-      </w:pPr>
-      <w:r>
-        <w:rPr>
-          <w:rFonts w:ascii="Courier New" w:hAnsi="Courier New" w:cs="Courier New"/>
-        </w:rPr>
-        <w:t>% Passing Reading (The percentage of students that passed reading.)</w:t>
-      </w:r>
-    </w:p>
-    <w:p>
-      <w:pPr>
-        <w:pStyle w:val="PlainText"/>
-        <w:rPr>
-          <w:rFonts w:ascii="Courier New" w:hAnsi="Courier New" w:cs="Courier New"/>
-        </w:rPr>
-      </w:pPr>
-      <w:r>
-        <w:rPr>
-          <w:rFonts w:ascii="Courier New" w:hAnsi="Courier New" w:cs="Courier New"/>
-        </w:rPr>
-        <w:t>% Overall Passing (The percentage of students that passed math **and** reading.)</w:t>
-      </w:r>
-    </w:p>
-    <w:p>
-      <w:pPr>
-        <w:pStyle w:val="PlainText"/>
-        <w:rPr>
-          <w:rFonts w:ascii="Courier New" w:hAnsi="Courier New" w:cs="Courier New"/>
-        </w:rPr>
-      </w:pPr>
-      <w:r>
-        <w:rPr>
-          <w:rFonts w:ascii="Courier New" w:hAnsi="Courier New" w:cs="Courier New"/>
-        </w:rPr>
-        <w:t>Scores by School Size</w:t>
-      </w:r>
-    </w:p>
-    <w:p>
-      <w:pPr>
-        <w:pStyle w:val="PlainText"/>
-        <w:rPr>
-          <w:rFonts w:ascii="Courier New" w:hAnsi="Courier New" w:cs="Courier New"/>
-        </w:rPr>
-      </w:pPr>
-      <w:r>
-        <w:rPr>
-          <w:rFonts w:ascii="Courier New" w:hAnsi="Courier New" w:cs="Courier New"/>
-        </w:rPr>
-        <w:t>Repeat the above breakdown, but this time group schools based on a reasonable approximation of school size (Small, Medium, Large).</w:t>
-      </w:r>
-    </w:p>
-    <w:p>
-      <w:pPr>
-        <w:pStyle w:val="PlainText"/>
-        <w:rPr>
-          <w:rFonts w:ascii="Courier New" w:hAnsi="Courier New" w:cs="Courier New"/>
-        </w:rPr>
-      </w:pPr>
-      <w:r>
-        <w:rPr>
-          <w:rFonts w:ascii="Courier New" w:hAnsi="Courier New" w:cs="Courier New"/>
-        </w:rPr>
-        <w:t>Scores by School Type</w:t>
-      </w:r>
-    </w:p>
-    <w:p>
-      <w:pPr>
-        <w:pStyle w:val="PlainText"/>
-        <w:rPr>
-          <w:rFonts w:ascii="Courier New" w:hAnsi="Courier New" w:cs="Courier New"/>
-        </w:rPr>
-      </w:pPr>
-      <w:r>
-        <w:rPr>
-          <w:rFonts w:ascii="Courier New" w:hAnsi="Courier New" w:cs="Courier New"/>
-        </w:rPr>
-        <w:t>Repeat the above breakdown, but this time group schools based on school type (Charter vs. District).</w:t>
-      </w:r>
-    </w:p>
-    <w:p>
-      <w:pPr>
-        <w:pStyle w:val="PlainText"/>
-        <w:rPr>
-          <w:rFonts w:ascii="Courier New" w:hAnsi="Courier New" w:cs="Courier New"/>
-        </w:rPr>
-      </w:pPr>
-      <w:r>
-        <w:rPr>
-          <w:rFonts w:ascii="Courier New" w:hAnsi="Courier New" w:cs="Courier New"/>
-        </w:rPr>
-        <w:t>As final considerations:</w:t>
-      </w:r>
-    </w:p>
-    <w:p>
-      <w:pPr>
-        <w:pStyle w:val="PlainText"/>
-        <w:rPr>
-          <w:rFonts w:ascii="Courier New" w:hAnsi="Courier New" w:cs="Courier New"/>
-        </w:rPr>
-      </w:pPr>
-      <w:r>
-        <w:rPr>
-          <w:rFonts w:ascii="Courier New" w:hAnsi="Courier New" w:cs="Courier New"/>
-        </w:rPr>
-        <w:t xml:space="preserve">Use the </w:t>
+        <w:t>Learning to program requires one to constantly tinker, experiment, and learn on the fly.</w:t>
+      </w:r>
+    </w:p>
+    <w:p>
+      <w:pPr>
+        <w:pStyle w:val="PlainText"/>
+        <w:rPr>
+          <w:rFonts w:ascii="Courier New" w:hAnsi="Courier New" w:cs="Courier New"/>
+        </w:rPr>
+      </w:pPr>
+      <w:r>
+        <w:rPr>
+          <w:rFonts w:ascii="Courier New" w:hAnsi="Courier New" w:cs="Courier New"/>
+        </w:rPr>
+        <w:t xml:space="preserve">You are doing exactly the _right_ </w:t>
       </w:r>
       <w:proofErr w:type="gramStart"/>
       <w:r>
         <w:rPr>
           <w:rFonts w:ascii="Courier New" w:hAnsi="Courier New" w:cs="Courier New"/>
         </w:rPr>
-        <w:t>pandas</w:t>
+        <w:t>thing, if</w:t>
       </w:r>
       <w:proofErr w:type="gramEnd"/>
       <w:r>
         <w:rPr>
           <w:rFonts w:ascii="Courier New" w:hAnsi="Courier New" w:cs="Courier New"/>
         </w:rPr>
-        <w:t xml:space="preserve"> library and </w:t>
+        <w:t xml:space="preserve"> you find yourself constantly practicing Google-Fu and diving into documentation.</w:t>
+      </w:r>
+    </w:p>
+    <w:p>
+      <w:pPr>
+        <w:pStyle w:val="PlainText"/>
+        <w:rPr>
+          <w:rFonts w:ascii="Courier New" w:hAnsi="Courier New" w:cs="Courier New"/>
+        </w:rPr>
+      </w:pPr>
+      <w:r>
+        <w:rPr>
+          <w:rFonts w:ascii="Courier New" w:hAnsi="Courier New" w:cs="Courier New"/>
+        </w:rPr>
+        <w:t xml:space="preserve">There is just no way (or reason) to try and memorize it all. </w:t>
+      </w:r>
+    </w:p>
+    <w:p>
+      <w:pPr>
+        <w:pStyle w:val="PlainText"/>
+        <w:rPr>
+          <w:rFonts w:ascii="Courier New" w:hAnsi="Courier New" w:cs="Courier New"/>
+        </w:rPr>
+      </w:pPr>
+      <w:r>
+        <w:rPr>
+          <w:rFonts w:ascii="Courier New" w:hAnsi="Courier New" w:cs="Courier New"/>
+        </w:rPr>
+        <w:t xml:space="preserve">Online references are available for you to use when you need them. </w:t>
+      </w:r>
+      <w:proofErr w:type="gramStart"/>
+      <w:r>
+        <w:rPr>
+          <w:rFonts w:ascii="Courier New" w:hAnsi="Courier New" w:cs="Courier New"/>
+        </w:rPr>
+        <w:t>So</w:t>
+      </w:r>
+      <w:proofErr w:type="gramEnd"/>
+      <w:r>
+        <w:rPr>
+          <w:rFonts w:ascii="Courier New" w:hAnsi="Courier New" w:cs="Courier New"/>
+        </w:rPr>
+        <w:t xml:space="preserve"> use them!</w:t>
+      </w:r>
+    </w:p>
+    <w:p>
+      <w:pPr>
+        <w:pStyle w:val="PlainText"/>
+        <w:rPr>
+          <w:rFonts w:ascii="Courier New" w:hAnsi="Courier New" w:cs="Courier New"/>
+        </w:rPr>
+      </w:pPr>
+      <w:r>
+        <w:rPr>
+          <w:rFonts w:ascii="Courier New" w:hAnsi="Courier New" w:cs="Courier New"/>
+        </w:rPr>
+        <w:t xml:space="preserve">Take each of these tasks one at a time. </w:t>
+      </w:r>
+    </w:p>
+    <w:p>
+      <w:pPr>
+        <w:pStyle w:val="PlainText"/>
+        <w:rPr>
+          <w:rFonts w:ascii="Courier New" w:hAnsi="Courier New" w:cs="Courier New"/>
+        </w:rPr>
+      </w:pPr>
+      <w:r>
+        <w:rPr>
+          <w:rFonts w:ascii="Courier New" w:hAnsi="Courier New" w:cs="Courier New"/>
+        </w:rPr>
+        <w:t>Begin your work, answering the basic questions:</w:t>
+      </w:r>
+    </w:p>
+    <w:p>
+      <w:pPr>
+        <w:pStyle w:val="PlainText"/>
+        <w:rPr>
+          <w:rFonts w:ascii="Courier New" w:hAnsi="Courier New" w:cs="Courier New"/>
+        </w:rPr>
+      </w:pPr>
+      <w:r>
+        <w:rPr>
+          <w:rFonts w:ascii="Courier New" w:hAnsi="Courier New" w:cs="Courier New"/>
+        </w:rPr>
+        <w:t xml:space="preserve">"How do I import the data?" </w:t>
+      </w:r>
+    </w:p>
+    <w:p>
+      <w:pPr>
+        <w:pStyle w:val="PlainText"/>
+        <w:rPr>
+          <w:rFonts w:ascii="Courier New" w:hAnsi="Courier New" w:cs="Courier New"/>
+        </w:rPr>
+      </w:pPr>
+      <w:r>
+        <w:rPr>
+          <w:rFonts w:ascii="Courier New" w:hAnsi="Courier New" w:cs="Courier New"/>
+        </w:rPr>
+        <w:t xml:space="preserve">"How do I convert the data into a </w:t>
       </w:r>
       <w:proofErr w:type="spellStart"/>
       <w:r>
         <w:rPr>
           <w:rFonts w:ascii="Courier New" w:hAnsi="Courier New" w:cs="Courier New"/>
         </w:rPr>
-        <w:t>Jupyter</w:t>
+        <w:t>DataFrame</w:t>
       </w:r>
       <w:proofErr w:type="spellEnd"/>
       <w:r>
         <w:rPr>
           <w:rFonts w:ascii="Courier New" w:hAnsi="Courier New" w:cs="Courier New"/>
         </w:rPr>
-        <w:t xml:space="preserve"> Notebook.</w:t>
-      </w:r>
-    </w:p>
-    <w:p>
-      <w:pPr>
-        <w:pStyle w:val="PlainText"/>
-        <w:rPr>
-          <w:rFonts w:ascii="Courier New" w:hAnsi="Courier New" w:cs="Courier New"/>
-        </w:rPr>
-      </w:pPr>
-      <w:r>
-        <w:rPr>
-          <w:rFonts w:ascii="Courier New" w:hAnsi="Courier New" w:cs="Courier New"/>
-        </w:rPr>
-        <w:t xml:space="preserve">submit a link to your </w:t>
-      </w:r>
-      <w:proofErr w:type="spellStart"/>
-      <w:r>
-        <w:rPr>
-          <w:rFonts w:ascii="Courier New" w:hAnsi="Courier New" w:cs="Courier New"/>
-        </w:rPr>
-        <w:t>Github</w:t>
-      </w:r>
-      <w:proofErr w:type="spellEnd"/>
-      <w:r>
-        <w:rPr>
-          <w:rFonts w:ascii="Courier New" w:hAnsi="Courier New" w:cs="Courier New"/>
-        </w:rPr>
-        <w:t xml:space="preserve">/Git Lab repo that contains your </w:t>
-      </w:r>
-      <w:proofErr w:type="spellStart"/>
-      <w:r>
-        <w:rPr>
-          <w:rFonts w:ascii="Courier New" w:hAnsi="Courier New" w:cs="Courier New"/>
-        </w:rPr>
-        <w:t>Jupyter</w:t>
-      </w:r>
-      <w:proofErr w:type="spellEnd"/>
-      <w:r>
-        <w:rPr>
-          <w:rFonts w:ascii="Courier New" w:hAnsi="Courier New" w:cs="Courier New"/>
-        </w:rPr>
-        <w:t xml:space="preserve"> Notebook.</w:t>
-      </w:r>
-    </w:p>
-    <w:p>
-      <w:pPr>
-        <w:pStyle w:val="PlainText"/>
-        <w:rPr>
-          <w:rFonts w:ascii="Courier New" w:hAnsi="Courier New" w:cs="Courier New"/>
-        </w:rPr>
-      </w:pPr>
-      <w:r>
-        <w:rPr>
-          <w:rFonts w:ascii="Courier New" w:hAnsi="Courier New" w:cs="Courier New"/>
-        </w:rPr>
-        <w:t>include a written description of at least two observable trends based on the data.</w:t>
-      </w:r>
-    </w:p>
-    <w:p>
-      <w:pPr>
-        <w:pStyle w:val="PlainText"/>
-        <w:rPr>
-          <w:rFonts w:ascii="Courier New" w:hAnsi="Courier New" w:cs="Courier New"/>
-        </w:rPr>
-      </w:pPr>
-      <w:r>
-        <w:rPr>
-          <w:rFonts w:ascii="Courier New" w:hAnsi="Courier New" w:cs="Courier New"/>
-        </w:rPr>
-        <w:t>Use Example Solution for a reference on expected format.</w:t>
-      </w:r>
-    </w:p>
-    <w:p>
-      <w:pPr>
-        <w:pStyle w:val="PlainText"/>
-        <w:rPr>
-          <w:rFonts w:ascii="Courier New" w:hAnsi="Courier New" w:cs="Courier New"/>
-        </w:rPr>
-      </w:pPr>
-      <w:r>
-        <w:rPr>
-          <w:rFonts w:ascii="Courier New" w:hAnsi="Courier New" w:cs="Courier New"/>
-        </w:rPr>
-        <w:t>Hints and Considerations</w:t>
-      </w:r>
-    </w:p>
-    <w:p>
-      <w:pPr>
-        <w:pStyle w:val="PlainText"/>
-        <w:rPr>
-          <w:rFonts w:ascii="Courier New" w:hAnsi="Courier New" w:cs="Courier New"/>
-        </w:rPr>
-      </w:pPr>
-    </w:p>
-    <w:p>
-      <w:pPr>
-        <w:pStyle w:val="PlainText"/>
-        <w:rPr>
-          <w:rFonts w:ascii="Courier New" w:hAnsi="Courier New" w:cs="Courier New"/>
-        </w:rPr>
-      </w:pPr>
-      <w:r>
-        <w:rPr>
-          <w:rFonts w:ascii="Courier New" w:hAnsi="Courier New" w:cs="Courier New"/>
-        </w:rPr>
-        <w:t>Learning to program requires one to constantly tinker, experiment, and learn on the fly.</w:t>
-      </w:r>
-    </w:p>
-    <w:p>
-      <w:pPr>
-        <w:pStyle w:val="PlainText"/>
-        <w:rPr>
-          <w:rFonts w:ascii="Courier New" w:hAnsi="Courier New" w:cs="Courier New"/>
-        </w:rPr>
-      </w:pPr>
-      <w:r>
-        <w:rPr>
-          <w:rFonts w:ascii="Courier New" w:hAnsi="Courier New" w:cs="Courier New"/>
-        </w:rPr>
-        <w:t xml:space="preserve">You are doing exactly the _right_ </w:t>
-      </w:r>
+        <w:t xml:space="preserve">?" </w:t>
+      </w:r>
+    </w:p>
+    <w:p>
+      <w:pPr>
+        <w:pStyle w:val="PlainText"/>
+        <w:rPr>
+          <w:rFonts w:ascii="Courier New" w:hAnsi="Courier New" w:cs="Courier New"/>
+        </w:rPr>
+      </w:pPr>
+      <w:r>
+        <w:rPr>
+          <w:rFonts w:ascii="Courier New" w:hAnsi="Courier New" w:cs="Courier New"/>
+        </w:rPr>
+        <w:t xml:space="preserve">"How do I build the first table?" </w:t>
+      </w:r>
+    </w:p>
+    <w:p>
+      <w:pPr>
+        <w:pStyle w:val="PlainText"/>
+        <w:rPr>
+          <w:rFonts w:ascii="Courier New" w:hAnsi="Courier New" w:cs="Courier New"/>
+        </w:rPr>
+      </w:pPr>
       <w:proofErr w:type="gramStart"/>
       <w:r>
         <w:rPr>
           <w:rFonts w:ascii="Courier New" w:hAnsi="Courier New" w:cs="Courier New"/>
         </w:rPr>
-        <w:t>thing, if</w:t>
+        <w:t>Don't</w:t>
       </w:r>
       <w:proofErr w:type="gramEnd"/>
       <w:r>
         <w:rPr>
           <w:rFonts w:ascii="Courier New" w:hAnsi="Courier New" w:cs="Courier New"/>
         </w:rPr>
-        <w:t xml:space="preserve"> you find yourself constantly practicing Google-Fu and diving into documentation.</w:t>
-      </w:r>
-    </w:p>
-    <w:p>
-      <w:pPr>
-        <w:pStyle w:val="PlainText"/>
-        <w:rPr>
-          <w:rFonts w:ascii="Courier New" w:hAnsi="Courier New" w:cs="Courier New"/>
-        </w:rPr>
-      </w:pPr>
-      <w:r>
-        <w:rPr>
-          <w:rFonts w:ascii="Courier New" w:hAnsi="Courier New" w:cs="Courier New"/>
-        </w:rPr>
-        <w:t xml:space="preserve">There is just no way (or reason) to try and memorize it all. </w:t>
-      </w:r>
-    </w:p>
-    <w:p>
-      <w:pPr>
-        <w:pStyle w:val="PlainText"/>
-        <w:rPr>
-          <w:rFonts w:ascii="Courier New" w:hAnsi="Courier New" w:cs="Courier New"/>
-        </w:rPr>
-      </w:pPr>
-      <w:r>
-        <w:rPr>
-          <w:rFonts w:ascii="Courier New" w:hAnsi="Courier New" w:cs="Courier New"/>
-        </w:rPr>
-        <w:t xml:space="preserve">Online references are available for you to use when you need them. </w:t>
+        <w:t xml:space="preserve"> get intimidated by the number of asks. Many of them are repetitive in nature with just a few tweaks. </w:t>
+      </w:r>
+    </w:p>
+    <w:p>
+      <w:pPr>
+        <w:pStyle w:val="PlainText"/>
+        <w:rPr>
+          <w:rFonts w:ascii="Courier New" w:hAnsi="Courier New" w:cs="Courier New"/>
+        </w:rPr>
+      </w:pPr>
+      <w:r>
+        <w:rPr>
+          <w:rFonts w:ascii="Courier New" w:hAnsi="Courier New" w:cs="Courier New"/>
+        </w:rPr>
+        <w:t>Be persistent and creative!</w:t>
+      </w:r>
+    </w:p>
+    <w:p>
+      <w:pPr>
+        <w:pStyle w:val="PlainText"/>
+        <w:rPr>
+          <w:rFonts w:ascii="Courier New" w:hAnsi="Courier New" w:cs="Courier New"/>
+        </w:rPr>
+      </w:pPr>
+      <w:r>
+        <w:rPr>
+          <w:rFonts w:ascii="Courier New" w:hAnsi="Courier New" w:cs="Courier New"/>
+        </w:rPr>
+        <w:t xml:space="preserve">Expect these exercises to take time! </w:t>
+      </w:r>
+    </w:p>
+    <w:p>
+      <w:pPr>
+        <w:pStyle w:val="PlainText"/>
+        <w:rPr>
+          <w:rFonts w:ascii="Courier New" w:hAnsi="Courier New" w:cs="Courier New"/>
+        </w:rPr>
+      </w:pPr>
+      <w:r>
+        <w:rPr>
+          <w:rFonts w:ascii="Courier New" w:hAnsi="Courier New" w:cs="Courier New"/>
+        </w:rPr>
+        <w:t xml:space="preserve">Don't get discouraged if you find yourself </w:t>
       </w:r>
       <w:proofErr w:type="gramStart"/>
       <w:r>
         <w:rPr>
           <w:rFonts w:ascii="Courier New" w:hAnsi="Courier New" w:cs="Courier New"/>
         </w:rPr>
-        <w:t>So</w:t>
+        <w:t>spending  hours</w:t>
       </w:r>
       <w:proofErr w:type="gramEnd"/>
       <w:r>
         <w:rPr>
           <w:rFonts w:ascii="Courier New" w:hAnsi="Courier New" w:cs="Courier New"/>
         </w:rPr>
-        <w:t xml:space="preserve"> use them!</w:t>
-      </w:r>
-    </w:p>
-    <w:p>
-      <w:pPr>
-        <w:pStyle w:val="PlainText"/>
-        <w:rPr>
-          <w:rFonts w:ascii="Courier New" w:hAnsi="Courier New" w:cs="Courier New"/>
-        </w:rPr>
-      </w:pPr>
-      <w:r>
-        <w:rPr>
-          <w:rFonts w:ascii="Courier New" w:hAnsi="Courier New" w:cs="Courier New"/>
-        </w:rPr>
-        <w:t xml:space="preserve">Take each of these tasks one at a time. </w:t>
-      </w:r>
-    </w:p>
-    <w:p>
-      <w:pPr>
-        <w:pStyle w:val="PlainText"/>
-        <w:rPr>
-          <w:rFonts w:ascii="Courier New" w:hAnsi="Courier New" w:cs="Courier New"/>
-        </w:rPr>
-      </w:pPr>
-      <w:r>
-        <w:rPr>
-          <w:rFonts w:ascii="Courier New" w:hAnsi="Courier New" w:cs="Courier New"/>
-        </w:rPr>
-        <w:t>Begin your work, answering the basic questions:</w:t>
-      </w:r>
-    </w:p>
-    <w:p>
-      <w:pPr>
-        <w:pStyle w:val="PlainText"/>
-        <w:rPr>
-          <w:rFonts w:ascii="Courier New" w:hAnsi="Courier New" w:cs="Courier New"/>
-        </w:rPr>
-      </w:pPr>
-      <w:r>
-        <w:rPr>
-          <w:rFonts w:ascii="Courier New" w:hAnsi="Courier New" w:cs="Courier New"/>
-        </w:rPr>
-        <w:t xml:space="preserve">"How do I import the data?" </w:t>
-      </w:r>
-    </w:p>
-    <w:p>
-      <w:pPr>
-        <w:pStyle w:val="PlainText"/>
-        <w:rPr>
-          <w:rFonts w:ascii="Courier New" w:hAnsi="Courier New" w:cs="Courier New"/>
-        </w:rPr>
-      </w:pPr>
-      <w:r>
-        <w:rPr>
-          <w:rFonts w:ascii="Courier New" w:hAnsi="Courier New" w:cs="Courier New"/>
-        </w:rPr>
-        <w:t xml:space="preserve">"How do I convert the data into a </w:t>
-      </w:r>
-      <w:proofErr w:type="spellStart"/>
-      <w:r>
-        <w:rPr>
-          <w:rFonts w:ascii="Courier New" w:hAnsi="Courier New" w:cs="Courier New"/>
-        </w:rPr>
-        <w:t>DataFrame</w:t>
-      </w:r>
-      <w:proofErr w:type="spellEnd"/>
-      <w:r>
-        <w:rPr>
-          <w:rFonts w:ascii="Courier New" w:hAnsi="Courier New" w:cs="Courier New"/>
-        </w:rPr>
-        <w:t xml:space="preserve">?" </w:t>
-      </w:r>
-    </w:p>
-    <w:p>
-      <w:pPr>
-        <w:pStyle w:val="PlainText"/>
-        <w:rPr>
-          <w:rFonts w:ascii="Courier New" w:hAnsi="Courier New" w:cs="Courier New"/>
-        </w:rPr>
-      </w:pPr>
-      <w:r>
-        <w:rPr>
-          <w:rFonts w:ascii="Courier New" w:hAnsi="Courier New" w:cs="Courier New"/>
-        </w:rPr>
-        <w:t xml:space="preserve">"How do I build the first table?" </w:t>
-      </w:r>
-    </w:p>
-    <w:p>
-      <w:pPr>
-        <w:pStyle w:val="PlainText"/>
-        <w:rPr>
-          <w:rFonts w:ascii="Courier New" w:hAnsi="Courier New" w:cs="Courier New"/>
-        </w:rPr>
-      </w:pPr>
-      <w:proofErr w:type="gramStart"/>
-      <w:r>
-        <w:rPr>
-          <w:rFonts w:ascii="Courier New" w:hAnsi="Courier New" w:cs="Courier New"/>
-        </w:rPr>
-        <w:t>Don't</w:t>
-      </w:r>
-      <w:proofErr w:type="gramEnd"/>
-      <w:r>
-        <w:rPr>
-          <w:rFonts w:ascii="Courier New" w:hAnsi="Courier New" w:cs="Courier New"/>
-        </w:rPr>
-        <w:t xml:space="preserve"> get intimidated by the number of asks. Many of them are repetitive in nature with just a few tweaks. </w:t>
-      </w:r>
-    </w:p>
-    <w:p>
-      <w:pPr>
-        <w:pStyle w:val="PlainText"/>
-        <w:rPr>
-          <w:rFonts w:ascii="Courier New" w:hAnsi="Courier New" w:cs="Courier New"/>
-        </w:rPr>
-      </w:pPr>
-      <w:r>
-        <w:rPr>
-          <w:rFonts w:ascii="Courier New" w:hAnsi="Courier New" w:cs="Courier New"/>
-        </w:rPr>
-        <w:t>Be persistent and creative!</w:t>
-      </w:r>
-    </w:p>
-    <w:p>
-      <w:pPr>
-        <w:pStyle w:val="PlainText"/>
-        <w:rPr>
-          <w:rFonts w:ascii="Courier New" w:hAnsi="Courier New" w:cs="Courier New"/>
-        </w:rPr>
-      </w:pPr>
-      <w:r>
-        <w:rPr>
-          <w:rFonts w:ascii="Courier New" w:hAnsi="Courier New" w:cs="Courier New"/>
-        </w:rPr>
-        <w:t xml:space="preserve">Expect these exercises to take time! </w:t>
-      </w:r>
-    </w:p>
-    <w:p>
-      <w:pPr>
-        <w:pStyle w:val="PlainText"/>
-        <w:rPr>
-          <w:rFonts w:ascii="Courier New" w:hAnsi="Courier New" w:cs="Courier New"/>
-        </w:rPr>
-      </w:pPr>
-      <w:r>
-        <w:rPr>
-          <w:rFonts w:ascii="Courier New" w:hAnsi="Courier New" w:cs="Courier New"/>
-        </w:rPr>
-        <w:t xml:space="preserve">Don't get discouraged if you find yourself </w:t>
-      </w:r>
-      <w:proofErr w:type="gramStart"/>
-      <w:r>
-        <w:rPr>
-          <w:rFonts w:ascii="Courier New" w:hAnsi="Courier New" w:cs="Courier New"/>
-        </w:rPr>
-        <w:t>spending  hours</w:t>
-      </w:r>
-      <w:proofErr w:type="gramEnd"/>
-      <w:r>
-        <w:rPr>
-          <w:rFonts w:ascii="Courier New" w:hAnsi="Courier New" w:cs="Courier New"/>
-        </w:rPr>
         <w:t xml:space="preserve"> initially with little progress. </w:t>
       </w:r>
     </w:p>
@@ -8055,7 +8265,6 @@
         <w:rPr>
           <w:rFonts w:ascii="Courier New" w:hAnsi="Courier New" w:cs="Courier New"/>
         </w:rPr>
-        <w:lastRenderedPageBreak/>
         <w:t xml:space="preserve">Force yourself to deal with the discomfort of not knowing and forge ahead. </w:t>
       </w:r>
     </w:p>
@@ -8826,6 +9035,7 @@
         <w:rPr>
           <w:rFonts w:ascii="Courier New" w:hAnsi="Courier New" w:cs="Courier New"/>
         </w:rPr>
+        <w:lastRenderedPageBreak/>
         <w:br/>
       </w:r>
       <w:r>
@@ -8951,14 +9161,7 @@
               <w:rPr>
                 <w:rFonts w:ascii="Courier New" w:hAnsi="Courier New" w:cs="Courier New"/>
               </w:rPr>
-              <w:t xml:space="preserve">Evaluate the homework against the outlined criteria in the below rubric, assigning a rating to each </w:t>
-            </w:r>
-            <w:r>
-              <w:rPr>
-                <w:rFonts w:ascii="Courier New" w:hAnsi="Courier New" w:cs="Courier New"/>
-              </w:rPr>
-              <w:lastRenderedPageBreak/>
-              <w:t>criterion. Add points earned across all criteria and convert the total points to a letter grade, assigning a “+” or “-” letter grade designation at your discretion.</w:t>
+              <w:t>Evaluate the homework against the outlined criteria in the below rubric, assigning a rating to each criterion. Add points earned across all criteria and convert the total points to a letter grade, assigning a “+” or “-” letter grade designation at your discretion.</w:t>
             </w:r>
           </w:p>
         </w:tc>
@@ -9227,7 +9430,6 @@
                     <w:rPr>
                       <w:rFonts w:ascii="Courier New" w:hAnsi="Courier New" w:cs="Courier New"/>
                     </w:rPr>
-                    <w:lastRenderedPageBreak/>
                     <w:t>B (+/-)</w:t>
                   </w:r>
                 </w:p>
@@ -9941,6 +10143,7 @@
               <w:rPr>
                 <w:rFonts w:ascii="Segoe UI Symbol" w:hAnsi="Segoe UI Symbol" w:cs="Segoe UI Symbol"/>
               </w:rPr>
+              <w:lastRenderedPageBreak/>
               <w:t>✓</w:t>
             </w:r>
             <w:r>
@@ -10039,6 +10242,7 @@
               <w:rPr>
                 <w:rFonts w:ascii="Segoe UI Symbol" w:hAnsi="Segoe UI Symbol" w:cs="Segoe UI Symbol"/>
               </w:rPr>
+              <w:lastRenderedPageBreak/>
               <w:t>✓</w:t>
             </w:r>
             <w:r>
@@ -10195,6 +10399,7 @@
               <w:rPr>
                 <w:rFonts w:ascii="Segoe UI Symbol" w:hAnsi="Segoe UI Symbol" w:cs="Segoe UI Symbol"/>
               </w:rPr>
+              <w:lastRenderedPageBreak/>
               <w:t>✓</w:t>
             </w:r>
             <w:r>
@@ -10293,6 +10498,7 @@
               <w:rPr>
                 <w:rFonts w:ascii="Segoe UI Symbol" w:hAnsi="Segoe UI Symbol" w:cs="Segoe UI Symbol"/>
               </w:rPr>
+              <w:lastRenderedPageBreak/>
               <w:t>✓</w:t>
             </w:r>
             <w:r>
@@ -10463,6 +10669,7 @@
               <w:rPr>
                 <w:rFonts w:ascii="Segoe UI Symbol" w:hAnsi="Segoe UI Symbol" w:cs="Segoe UI Symbol"/>
               </w:rPr>
+              <w:lastRenderedPageBreak/>
               <w:t>✓</w:t>
             </w:r>
             <w:r>
@@ -10509,6 +10716,7 @@
               <w:rPr>
                 <w:rFonts w:ascii="Segoe UI Symbol" w:hAnsi="Segoe UI Symbol" w:cs="Segoe UI Symbol"/>
               </w:rPr>
+              <w:lastRenderedPageBreak/>
               <w:t>✓</w:t>
             </w:r>
             <w:r>
@@ -10631,6 +10839,7 @@
               <w:rPr>
                 <w:rFonts w:ascii="Segoe UI Symbol" w:hAnsi="Segoe UI Symbol" w:cs="Segoe UI Symbol"/>
               </w:rPr>
+              <w:lastRenderedPageBreak/>
               <w:t>✓</w:t>
             </w:r>
             <w:r>
@@ -10814,7 +11023,14 @@
               <w:rPr>
                 <w:rFonts w:ascii="Courier New" w:hAnsi="Courier New" w:cs="Courier New"/>
               </w:rPr>
-              <w:t>Submission contains evidence of academic dishonesty</w:t>
+              <w:t>Submission contains eviden</w:t>
+            </w:r>
+            <w:r>
+              <w:rPr>
+                <w:rFonts w:ascii="Courier New" w:hAnsi="Courier New" w:cs="Courier New"/>
+              </w:rPr>
+              <w:lastRenderedPageBreak/>
+              <w:t>ce of academic dishonesty</w:t>
             </w:r>
             <w:r>
               <w:rPr>
@@ -10866,6 +11082,7 @@
                 <w:b/>
                 <w:bCs/>
               </w:rPr>
+              <w:lastRenderedPageBreak/>
               <w:t xml:space="preserve">Functions used on </w:t>
             </w:r>
             <w:proofErr w:type="spellStart"/>
@@ -10922,14 +11139,7 @@
               <w:rPr>
                 <w:rFonts w:ascii="Courier New" w:hAnsi="Courier New" w:cs="Courier New"/>
               </w:rPr>
-              <w:t xml:space="preserve"> and produce </w:t>
-            </w:r>
-            <w:r>
-              <w:rPr>
-                <w:rFonts w:ascii="Courier New" w:hAnsi="Courier New" w:cs="Courier New"/>
-              </w:rPr>
-              <w:lastRenderedPageBreak/>
-              <w:t>correct results: </w:t>
+              <w:t xml:space="preserve"> and produce correct results: </w:t>
             </w:r>
           </w:p>
           <w:p>
@@ -11029,7 +11239,6 @@
               <w:rPr>
                 <w:rFonts w:ascii="Courier New" w:hAnsi="Courier New" w:cs="Courier New"/>
               </w:rPr>
-              <w:lastRenderedPageBreak/>
               <w:t xml:space="preserve">The following functions are used on </w:t>
             </w:r>
             <w:proofErr w:type="spellStart"/>
@@ -11044,14 +11253,7 @@
               <w:rPr>
                 <w:rFonts w:ascii="Courier New" w:hAnsi="Courier New" w:cs="Courier New"/>
               </w:rPr>
-              <w:t xml:space="preserve"> and produce </w:t>
-            </w:r>
-            <w:r>
-              <w:rPr>
-                <w:rFonts w:ascii="Courier New" w:hAnsi="Courier New" w:cs="Courier New"/>
-              </w:rPr>
-              <w:lastRenderedPageBreak/>
-              <w:t>varying results: </w:t>
+              <w:t xml:space="preserve"> and produce varying results: </w:t>
             </w:r>
           </w:p>
           <w:p>
@@ -11151,7 +11353,6 @@
               <w:rPr>
                 <w:rFonts w:ascii="Courier New" w:hAnsi="Courier New" w:cs="Courier New"/>
               </w:rPr>
-              <w:lastRenderedPageBreak/>
               <w:t xml:space="preserve">Two of the following functions are used on </w:t>
             </w:r>
             <w:proofErr w:type="spellStart"/>
@@ -11166,14 +11367,7 @@
               <w:rPr>
                 <w:rFonts w:ascii="Courier New" w:hAnsi="Courier New" w:cs="Courier New"/>
               </w:rPr>
-              <w:t xml:space="preserve"> to produce </w:t>
-            </w:r>
-            <w:r>
-              <w:rPr>
-                <w:rFonts w:ascii="Courier New" w:hAnsi="Courier New" w:cs="Courier New"/>
-              </w:rPr>
-              <w:lastRenderedPageBreak/>
-              <w:t>varying results: </w:t>
+              <w:t xml:space="preserve"> to produce varying results: </w:t>
             </w:r>
           </w:p>
           <w:p>
@@ -11273,7 +11467,6 @@
               <w:rPr>
                 <w:rFonts w:ascii="Courier New" w:hAnsi="Courier New" w:cs="Courier New"/>
               </w:rPr>
-              <w:lastRenderedPageBreak/>
               <w:t xml:space="preserve">One or fewer of the following functions are used on </w:t>
             </w:r>
             <w:proofErr w:type="spellStart"/>
@@ -11281,7 +11474,6 @@
               <w:rPr>
                 <w:rFonts w:ascii="Courier New" w:hAnsi="Courier New" w:cs="Courier New"/>
               </w:rPr>
-              <w:lastRenderedPageBreak/>
               <w:t>DataFrames</w:t>
             </w:r>
             <w:proofErr w:type="spellEnd"/>
@@ -11637,6 +11829,7 @@
               <w:rPr>
                 <w:rFonts w:ascii="Courier New" w:hAnsi="Courier New" w:cs="Courier New"/>
               </w:rPr>
+              <w:lastRenderedPageBreak/>
               <w:t> </w:t>
             </w:r>
           </w:p>
@@ -11670,6 +11863,7 @@
               <w:rPr>
                 <w:rFonts w:ascii="Courier New" w:hAnsi="Courier New" w:cs="Courier New"/>
               </w:rPr>
+              <w:lastRenderedPageBreak/>
               <w:t>GroupBy</w:t>
             </w:r>
             <w:proofErr w:type="spellEnd"/>
@@ -11817,6 +12011,7 @@
               <w:rPr>
                 <w:rFonts w:ascii="Segoe UI Symbol" w:hAnsi="Segoe UI Symbol" w:cs="Segoe UI Symbol"/>
               </w:rPr>
+              <w:lastRenderedPageBreak/>
               <w:t>✓</w:t>
             </w:r>
             <w:r>
@@ -11856,6 +12051,7 @@
               <w:rPr>
                 <w:rFonts w:ascii="Courier New" w:hAnsi="Courier New" w:cs="Courier New"/>
               </w:rPr>
+              <w:lastRenderedPageBreak/>
               <w:t>GroupBy</w:t>
             </w:r>
             <w:proofErr w:type="spellEnd"/>
@@ -12201,6 +12397,7 @@
               <w:rPr>
                 <w:rFonts w:ascii="Segoe UI Symbol" w:hAnsi="Segoe UI Symbol" w:cs="Segoe UI Symbol"/>
               </w:rPr>
+              <w:lastRenderedPageBreak/>
               <w:t>✓</w:t>
             </w:r>
             <w:r>
@@ -12631,7 +12828,6 @@
               <w:rPr>
                 <w:rFonts w:ascii="Segoe UI Symbol" w:hAnsi="Segoe UI Symbol" w:cs="Segoe UI Symbol"/>
               </w:rPr>
-              <w:lastRenderedPageBreak/>
               <w:t>✓</w:t>
             </w:r>
             <w:r>

</xml_diff>